<commit_message>
Minor change to documentation.
</commit_message>
<xml_diff>
--- a/Forecast_decomposition.docx
+++ b/Forecast_decomposition.docx
@@ -156,7 +156,6 @@
         </w:rPr>
       </w:pPr>
       <w:proofErr w:type="spellStart"/>
-      <w:proofErr w:type="gramStart"/>
       <w:r>
         <w:rPr>
           <w:rFonts w:ascii="Courier New" w:hAnsi="Courier New"/>
@@ -166,7 +165,6 @@
         <w:t>fcastdecomp</w:t>
       </w:r>
       <w:proofErr w:type="spellEnd"/>
-      <w:proofErr w:type="gramEnd"/>
       <w:r>
         <w:rPr>
           <w:rFonts w:ascii="Courier New" w:hAnsi="Courier New"/>
@@ -176,7 +174,15 @@
         <w:t xml:space="preserve"> </w:t>
       </w:r>
       <w:r>
-        <w:t>creates graph that decomposes forecast for left-hand side variable info individual drivers, i.e. right-hand side variables multiplie</w:t>
+        <w:t>creates graph that decomposes forecast</w:t>
+      </w:r>
+      <w:r>
+        <w:t xml:space="preserve"> for left-hand side variable int</w:t>
+      </w:r>
+      <w:bookmarkStart w:id="0" w:name="_GoBack"/>
+      <w:bookmarkEnd w:id="0"/>
+      <w:r>
+        <w:t>o individual drivers, i.e. right-hand side variables multiplie</w:t>
       </w:r>
       <w:r>
         <w:rPr>
@@ -1553,6 +1559,9 @@
     <w:p>
       <w:pPr>
         <w:pStyle w:val="NoSpacing"/>
+        <w:rPr>
+          <w:rFonts w:hint="eastAsia"/>
+        </w:rPr>
       </w:pPr>
       <w:r>
         <w:t xml:space="preserve">See </w:t>
@@ -1573,6 +1582,9 @@
     <w:p>
       <w:pPr>
         <w:pStyle w:val="Heading1"/>
+        <w:rPr>
+          <w:rFonts w:hint="eastAsia"/>
+        </w:rPr>
       </w:pPr>
       <w:r>
         <w:t>Decomposition explanation</w:t>
@@ -1597,7 +1609,7 @@
         <w:pStyle w:val="NoSpacing"/>
         <w:spacing w:before="120"/>
         <w:rPr>
-          <w:rFonts w:ascii="Cambria Math" w:hAnsi="Cambria Math" w:hint="eastAsia"/>
+          <w:rFonts w:ascii="Cambria Math" w:hAnsi="Cambria Math"/>
           <w:oMath/>
         </w:rPr>
       </w:pPr>
@@ -1869,6 +1881,9 @@
     <w:p>
       <w:pPr>
         <w:pStyle w:val="NoSpacing"/>
+        <w:rPr>
+          <w:rFonts w:hint="eastAsia"/>
+        </w:rPr>
       </w:pPr>
       <w:r>
         <w:rPr>
@@ -2185,13 +2200,7 @@
           <w:rPr>
             <w:rFonts w:ascii="Cambria Math" w:hAnsi="Cambria Math"/>
           </w:rPr>
-          <m:t>,</m:t>
-        </m:r>
-        <m:r>
-          <w:rPr>
-            <w:rFonts w:ascii="Cambria Math" w:hAnsi="Cambria Math"/>
-          </w:rPr>
-          <m:t xml:space="preserve"> </m:t>
+          <m:t xml:space="preserve">, </m:t>
         </m:r>
         <m:d>
           <m:dPr>
@@ -2273,13 +2282,7 @@
           <w:rPr>
             <w:rFonts w:ascii="Cambria Math" w:hAnsi="Cambria Math"/>
           </w:rPr>
-          <m:t>,</m:t>
-        </m:r>
-        <m:r>
-          <w:rPr>
-            <w:rFonts w:ascii="Cambria Math" w:hAnsi="Cambria Math"/>
-          </w:rPr>
-          <m:t xml:space="preserve"> (3) </m:t>
+          <m:t xml:space="preserve">, (3) </m:t>
         </m:r>
         <m:sSub>
           <m:sSubPr>
@@ -2413,13 +2416,7 @@
         </m:sSub>
       </m:oMath>
       <w:r>
-        <w:t>. The for</w:t>
-      </w:r>
-      <w:r>
-        <w:t xml:space="preserve">ecast decomposition graph then has </w:t>
-      </w:r>
-      <w:r>
-        <w:t xml:space="preserve">5 series: one capturing the forecast for </w:t>
+        <w:t xml:space="preserve">. The forecast decomposition graph then has 5 series: one capturing the forecast for </w:t>
       </w:r>
       <m:oMath>
         <m:r>
@@ -2480,6 +2477,9 @@
     <w:p>
       <w:pPr>
         <w:pStyle w:val="NoSpacing"/>
+        <w:rPr>
+          <w:rFonts w:hint="eastAsia"/>
+        </w:rPr>
       </w:pPr>
       <w:r>
         <w:t xml:space="preserve">Note that in general one can do forecast decomposition only for the variables in their transformation (e.g. </w:t>
@@ -2601,6 +2601,9 @@
     <w:p>
       <w:pPr>
         <w:ind w:left="709"/>
+        <w:rPr>
+          <w:rFonts w:hint="eastAsia"/>
+        </w:rPr>
       </w:pPr>
       <w:r>
         <w:t>Consider following equation that will be used for the illustration:</w:t>
@@ -2941,12 +2944,6 @@
         <w:gridCol w:w="997"/>
       </w:tblGrid>
       <w:tr>
-        <w:tblPrEx>
-          <w:tblCellMar>
-            <w:top w:w="0" w:type="dxa"/>
-            <w:bottom w:w="0" w:type="dxa"/>
-          </w:tblCellMar>
-        </w:tblPrEx>
         <w:trPr>
           <w:trHeight w:val="225"/>
           <w:jc w:val="center"/>
@@ -3054,12 +3051,6 @@
         </w:tc>
       </w:tr>
       <w:tr>
-        <w:tblPrEx>
-          <w:tblCellMar>
-            <w:top w:w="0" w:type="dxa"/>
-            <w:bottom w:w="0" w:type="dxa"/>
-          </w:tblCellMar>
-        </w:tblPrEx>
         <w:trPr>
           <w:trHeight w:val="225"/>
           <w:jc w:val="center"/>
@@ -3167,12 +3158,6 @@
         </w:tc>
       </w:tr>
       <w:tr>
-        <w:tblPrEx>
-          <w:tblCellMar>
-            <w:top w:w="0" w:type="dxa"/>
-            <w:bottom w:w="0" w:type="dxa"/>
-          </w:tblCellMar>
-        </w:tblPrEx>
         <w:trPr>
           <w:trHeight w:val="225"/>
           <w:jc w:val="center"/>
@@ -3280,12 +3265,6 @@
         </w:tc>
       </w:tr>
       <w:tr>
-        <w:tblPrEx>
-          <w:tblCellMar>
-            <w:top w:w="0" w:type="dxa"/>
-            <w:bottom w:w="0" w:type="dxa"/>
-          </w:tblCellMar>
-        </w:tblPrEx>
         <w:trPr>
           <w:trHeight w:val="225"/>
           <w:jc w:val="center"/>
@@ -3363,12 +3342,6 @@
         </w:tc>
       </w:tr>
       <w:tr>
-        <w:tblPrEx>
-          <w:tblCellMar>
-            <w:top w:w="0" w:type="dxa"/>
-            <w:bottom w:w="0" w:type="dxa"/>
-          </w:tblCellMar>
-        </w:tblPrEx>
         <w:trPr>
           <w:trHeight w:val="225"/>
           <w:jc w:val="center"/>
@@ -3446,12 +3419,6 @@
         </w:tc>
       </w:tr>
       <w:tr>
-        <w:tblPrEx>
-          <w:tblCellMar>
-            <w:top w:w="0" w:type="dxa"/>
-            <w:bottom w:w="0" w:type="dxa"/>
-          </w:tblCellMar>
-        </w:tblPrEx>
         <w:trPr>
           <w:trHeight w:hRule="exact" w:val="90"/>
           <w:jc w:val="center"/>
@@ -3608,12 +3575,6 @@
         </w:tc>
       </w:tr>
       <w:tr>
-        <w:tblPrEx>
-          <w:tblCellMar>
-            <w:top w:w="0" w:type="dxa"/>
-            <w:bottom w:w="0" w:type="dxa"/>
-          </w:tblCellMar>
-        </w:tblPrEx>
         <w:trPr>
           <w:trHeight w:hRule="exact" w:val="135"/>
           <w:jc w:val="center"/>
@@ -3770,12 +3731,6 @@
         </w:tc>
       </w:tr>
       <w:tr>
-        <w:tblPrEx>
-          <w:tblCellMar>
-            <w:top w:w="0" w:type="dxa"/>
-            <w:bottom w:w="0" w:type="dxa"/>
-          </w:tblCellMar>
-        </w:tblPrEx>
         <w:trPr>
           <w:trHeight w:val="225"/>
           <w:jc w:val="center"/>
@@ -3991,12 +3946,6 @@
         </w:tc>
       </w:tr>
       <w:tr>
-        <w:tblPrEx>
-          <w:tblCellMar>
-            <w:top w:w="0" w:type="dxa"/>
-            <w:bottom w:w="0" w:type="dxa"/>
-          </w:tblCellMar>
-        </w:tblPrEx>
         <w:trPr>
           <w:trHeight w:hRule="exact" w:val="90"/>
           <w:jc w:val="center"/>
@@ -4153,12 +4102,6 @@
         </w:tc>
       </w:tr>
       <w:tr>
-        <w:tblPrEx>
-          <w:tblCellMar>
-            <w:top w:w="0" w:type="dxa"/>
-            <w:bottom w:w="0" w:type="dxa"/>
-          </w:tblCellMar>
-        </w:tblPrEx>
         <w:trPr>
           <w:trHeight w:hRule="exact" w:val="135"/>
           <w:jc w:val="center"/>
@@ -4315,12 +4258,6 @@
         </w:tc>
       </w:tr>
       <w:tr>
-        <w:tblPrEx>
-          <w:tblCellMar>
-            <w:top w:w="0" w:type="dxa"/>
-            <w:bottom w:w="0" w:type="dxa"/>
-          </w:tblCellMar>
-        </w:tblPrEx>
         <w:trPr>
           <w:trHeight w:val="225"/>
           <w:jc w:val="center"/>
@@ -4536,12 +4473,6 @@
         </w:tc>
       </w:tr>
       <w:tr>
-        <w:tblPrEx>
-          <w:tblCellMar>
-            <w:top w:w="0" w:type="dxa"/>
-            <w:bottom w:w="0" w:type="dxa"/>
-          </w:tblCellMar>
-        </w:tblPrEx>
         <w:trPr>
           <w:trHeight w:val="225"/>
           <w:jc w:val="center"/>
@@ -4757,12 +4688,6 @@
         </w:tc>
       </w:tr>
       <w:tr>
-        <w:tblPrEx>
-          <w:tblCellMar>
-            <w:top w:w="0" w:type="dxa"/>
-            <w:bottom w:w="0" w:type="dxa"/>
-          </w:tblCellMar>
-        </w:tblPrEx>
         <w:trPr>
           <w:trHeight w:val="225"/>
           <w:jc w:val="center"/>
@@ -4978,12 +4903,6 @@
         </w:tc>
       </w:tr>
       <w:tr>
-        <w:tblPrEx>
-          <w:tblCellMar>
-            <w:top w:w="0" w:type="dxa"/>
-            <w:bottom w:w="0" w:type="dxa"/>
-          </w:tblCellMar>
-        </w:tblPrEx>
         <w:trPr>
           <w:trHeight w:val="225"/>
           <w:jc w:val="center"/>
@@ -5199,12 +5118,6 @@
         </w:tc>
       </w:tr>
       <w:tr>
-        <w:tblPrEx>
-          <w:tblCellMar>
-            <w:top w:w="0" w:type="dxa"/>
-            <w:bottom w:w="0" w:type="dxa"/>
-          </w:tblCellMar>
-        </w:tblPrEx>
         <w:trPr>
           <w:trHeight w:hRule="exact" w:val="90"/>
           <w:jc w:val="center"/>
@@ -5361,12 +5274,6 @@
         </w:tc>
       </w:tr>
       <w:tr>
-        <w:tblPrEx>
-          <w:tblCellMar>
-            <w:top w:w="0" w:type="dxa"/>
-            <w:bottom w:w="0" w:type="dxa"/>
-          </w:tblCellMar>
-        </w:tblPrEx>
         <w:trPr>
           <w:trHeight w:hRule="exact" w:val="135"/>
           <w:jc w:val="center"/>
@@ -5523,12 +5430,6 @@
         </w:tc>
       </w:tr>
       <w:tr>
-        <w:tblPrEx>
-          <w:tblCellMar>
-            <w:top w:w="0" w:type="dxa"/>
-            <w:bottom w:w="0" w:type="dxa"/>
-          </w:tblCellMar>
-        </w:tblPrEx>
         <w:trPr>
           <w:trHeight w:val="225"/>
           <w:jc w:val="center"/>
@@ -5714,12 +5615,6 @@
         </w:tc>
       </w:tr>
       <w:tr>
-        <w:tblPrEx>
-          <w:tblCellMar>
-            <w:top w:w="0" w:type="dxa"/>
-            <w:bottom w:w="0" w:type="dxa"/>
-          </w:tblCellMar>
-        </w:tblPrEx>
         <w:trPr>
           <w:trHeight w:val="225"/>
           <w:jc w:val="center"/>
@@ -5905,12 +5800,6 @@
         </w:tc>
       </w:tr>
       <w:tr>
-        <w:tblPrEx>
-          <w:tblCellMar>
-            <w:top w:w="0" w:type="dxa"/>
-            <w:bottom w:w="0" w:type="dxa"/>
-          </w:tblCellMar>
-        </w:tblPrEx>
         <w:trPr>
           <w:trHeight w:val="225"/>
           <w:jc w:val="center"/>
@@ -6107,12 +5996,6 @@
         </w:tc>
       </w:tr>
       <w:tr>
-        <w:tblPrEx>
-          <w:tblCellMar>
-            <w:top w:w="0" w:type="dxa"/>
-            <w:bottom w:w="0" w:type="dxa"/>
-          </w:tblCellMar>
-        </w:tblPrEx>
         <w:trPr>
           <w:trHeight w:val="225"/>
           <w:jc w:val="center"/>
@@ -6298,12 +6181,6 @@
         </w:tc>
       </w:tr>
       <w:tr>
-        <w:tblPrEx>
-          <w:tblCellMar>
-            <w:top w:w="0" w:type="dxa"/>
-            <w:bottom w:w="0" w:type="dxa"/>
-          </w:tblCellMar>
-        </w:tblPrEx>
         <w:trPr>
           <w:trHeight w:val="225"/>
           <w:jc w:val="center"/>
@@ -6524,12 +6401,6 @@
         </w:tc>
       </w:tr>
       <w:tr>
-        <w:tblPrEx>
-          <w:tblCellMar>
-            <w:top w:w="0" w:type="dxa"/>
-            <w:bottom w:w="0" w:type="dxa"/>
-          </w:tblCellMar>
-        </w:tblPrEx>
         <w:trPr>
           <w:trHeight w:val="225"/>
           <w:jc w:val="center"/>
@@ -6702,12 +6573,6 @@
         </w:tc>
       </w:tr>
       <w:tr>
-        <w:tblPrEx>
-          <w:tblCellMar>
-            <w:top w:w="0" w:type="dxa"/>
-            <w:bottom w:w="0" w:type="dxa"/>
-          </w:tblCellMar>
-        </w:tblPrEx>
         <w:trPr>
           <w:trHeight w:val="225"/>
           <w:jc w:val="center"/>
@@ -6902,12 +6767,6 @@
         </w:tc>
       </w:tr>
       <w:tr>
-        <w:tblPrEx>
-          <w:tblCellMar>
-            <w:top w:w="0" w:type="dxa"/>
-            <w:bottom w:w="0" w:type="dxa"/>
-          </w:tblCellMar>
-        </w:tblPrEx>
         <w:trPr>
           <w:trHeight w:hRule="exact" w:val="90"/>
           <w:jc w:val="center"/>
@@ -7064,12 +6923,6 @@
         </w:tc>
       </w:tr>
       <w:tr>
-        <w:tblPrEx>
-          <w:tblCellMar>
-            <w:top w:w="0" w:type="dxa"/>
-            <w:bottom w:w="0" w:type="dxa"/>
-          </w:tblCellMar>
-        </w:tblPrEx>
         <w:trPr>
           <w:trHeight w:hRule="exact" w:val="135"/>
           <w:jc w:val="center"/>
@@ -7230,6 +7083,9 @@
       <w:pPr>
         <w:spacing w:before="120"/>
         <w:ind w:left="706"/>
+        <w:rPr>
+          <w:rFonts w:hint="eastAsia"/>
+        </w:rPr>
       </w:pPr>
       <w:r>
         <w:t xml:space="preserve">The </w:t>
@@ -7245,6 +7101,9 @@
           <w:ilvl w:val="0"/>
           <w:numId w:val="1"/>
         </w:numPr>
+        <w:rPr>
+          <w:rFonts w:hint="eastAsia"/>
+        </w:rPr>
       </w:pPr>
       <w:r>
         <w:t>Decomposition of forecast in historical sample</w:t>
@@ -7257,6 +7116,9 @@
           <w:ilvl w:val="0"/>
           <w:numId w:val="1"/>
         </w:numPr>
+        <w:rPr>
+          <w:rFonts w:hint="eastAsia"/>
+        </w:rPr>
       </w:pPr>
       <w:r>
         <w:t>Decomposition of scenario forecast</w:t>
@@ -7271,6 +7133,9 @@
         </w:numPr>
         <w:spacing w:after="120"/>
         <w:ind w:left="1426"/>
+        <w:rPr>
+          <w:rFonts w:hint="eastAsia"/>
+        </w:rPr>
       </w:pPr>
       <w:r>
         <w:t>Decomposition of difference between two scenario forecasts</w:t>
@@ -7279,6 +7144,9 @@
     <w:p>
       <w:pPr>
         <w:pStyle w:val="NoSpacing"/>
+        <w:rPr>
+          <w:rFonts w:hint="eastAsia"/>
+        </w:rPr>
       </w:pPr>
       <w:r>
         <w:t xml:space="preserve">The three decompositions are achieved by different settings for the ‘scenarios’ option and are discussed in </w:t>
@@ -7293,6 +7161,9 @@
     <w:p>
       <w:pPr>
         <w:pStyle w:val="NoSpacing"/>
+        <w:rPr>
+          <w:rFonts w:hint="eastAsia"/>
+        </w:rPr>
       </w:pPr>
       <w:r>
         <w:t>If the options ‘scenarios’ is left empty then add-in will use actual historical series (i.e. series without alias) for the decomposition. Consider following add-in execution from the equation:</w:t>
@@ -7341,6 +7212,9 @@
     <w:p>
       <w:pPr>
         <w:pStyle w:val="NoSpacing"/>
+        <w:rPr>
+          <w:rFonts w:hint="eastAsia"/>
+        </w:rPr>
       </w:pPr>
       <w:r>
         <w:t>As a result the add-in will create following graph:</w:t>
@@ -7350,6 +7224,9 @@
       <w:pPr>
         <w:pStyle w:val="NoSpacing"/>
         <w:jc w:val="center"/>
+        <w:rPr>
+          <w:rFonts w:hint="eastAsia"/>
+        </w:rPr>
       </w:pPr>
       <w:r>
         <w:object w:dxaOrig="8761" w:dyaOrig="6720">
@@ -7372,16 +7249,19 @@
             <v:path o:extrusionok="f" gradientshapeok="t" o:connecttype="rect"/>
             <o:lock v:ext="edit" aspectratio="t"/>
           </v:shapetype>
-          <v:shape id="_x0000_i1025" type="#_x0000_t75" style="width:426.75pt;height:327pt" o:ole="">
+          <v:shape id="_x0000_i1025" type="#_x0000_t75" style="width:427pt;height:326.5pt" o:ole="">
             <v:imagedata r:id="rId8" o:title=""/>
           </v:shape>
-          <o:OLEObject Type="Embed" ProgID="Unknown" ShapeID="_x0000_i1025" DrawAspect="Content" ObjectID="_1677154125" r:id="rId9"/>
+          <o:OLEObject Type="Embed" ProgID="Unknown" ShapeID="_x0000_i1025" DrawAspect="Content" ObjectID="_1678798044" r:id="rId9"/>
         </w:object>
       </w:r>
     </w:p>
     <w:p>
       <w:pPr>
         <w:pStyle w:val="NoSpacing"/>
+        <w:rPr>
+          <w:rFonts w:hint="eastAsia"/>
+        </w:rPr>
       </w:pPr>
       <w:r>
         <w:t>The graph contains 5 series: one showing the dependent variable, and 4 showing the forecast drivers. The orange line captures the effect of constant and of course does not feature any variability, and it acts only as level shift for the forecast. Meanwhile, the remaining drivers vary over time, even though the last driver shows variance only in one period (2008-2009). Importantly, the individual repressors are multiplie</w:t>
@@ -7399,6 +7279,9 @@
     <w:p>
       <w:pPr>
         <w:pStyle w:val="NoSpacing"/>
+        <w:rPr>
+          <w:rFonts w:hint="eastAsia"/>
+        </w:rPr>
       </w:pPr>
       <w:r>
         <w:t xml:space="preserve">In terms of interpretation, the forecast driver graph shows that the driver corresponding to lagged dependent variable </w:t>
@@ -7435,6 +7318,9 @@
     <w:p>
       <w:pPr>
         <w:pStyle w:val="NoSpacing"/>
+        <w:rPr>
+          <w:rFonts w:hint="eastAsia"/>
+        </w:rPr>
       </w:pPr>
       <w:r>
         <w:rPr>
@@ -7454,6 +7340,9 @@
         <w:pStyle w:val="Standard"/>
         <w:spacing w:before="120" w:after="120"/>
         <w:ind w:left="1411"/>
+        <w:rPr>
+          <w:rFonts w:hint="eastAsia"/>
+        </w:rPr>
       </w:pPr>
       <w:proofErr w:type="spellStart"/>
       <w:proofErr w:type="gramStart"/>
@@ -7490,24 +7379,33 @@
       <w:pPr>
         <w:pStyle w:val="NoSpacing"/>
         <w:jc w:val="center"/>
+        <w:rPr>
+          <w:rFonts w:hint="eastAsia"/>
+        </w:rPr>
       </w:pPr>
       <w:r>
         <w:object w:dxaOrig="8761" w:dyaOrig="7080">
-          <v:shape id="_x0000_i1026" type="#_x0000_t75" style="width:438pt;height:354pt" o:ole="">
+          <v:shape id="_x0000_i1026" type="#_x0000_t75" style="width:437.85pt;height:354.15pt" o:ole="">
             <v:imagedata r:id="rId10" o:title=""/>
           </v:shape>
-          <o:OLEObject Type="Embed" ProgID="Unknown" ShapeID="_x0000_i1026" DrawAspect="Content" ObjectID="_1677154126" r:id="rId11"/>
+          <o:OLEObject Type="Embed" ProgID="Unknown" ShapeID="_x0000_i1026" DrawAspect="Content" ObjectID="_1678798045" r:id="rId11"/>
         </w:object>
       </w:r>
     </w:p>
     <w:p>
       <w:pPr>
         <w:ind w:left="709"/>
+        <w:rPr>
+          <w:rFonts w:hint="eastAsia"/>
+        </w:rPr>
       </w:pPr>
     </w:p>
     <w:p>
       <w:pPr>
         <w:ind w:left="709"/>
+        <w:rPr>
+          <w:rFonts w:hint="eastAsia"/>
+        </w:rPr>
       </w:pPr>
       <w:r>
         <w:t>The graph is identical as before with exceptio</w:t>
@@ -7528,11 +7426,17 @@
     <w:p>
       <w:pPr>
         <w:ind w:left="709"/>
+        <w:rPr>
+          <w:rFonts w:hint="eastAsia"/>
+        </w:rPr>
       </w:pPr>
     </w:p>
     <w:p>
       <w:pPr>
         <w:ind w:left="709"/>
+        <w:rPr>
+          <w:rFonts w:hint="eastAsia"/>
+        </w:rPr>
       </w:pPr>
       <w:r>
         <w:t xml:space="preserve">If single scenario is specified then the add-in creates graph decomposing </w:t>
@@ -7596,6 +7500,9 @@
     <w:p>
       <w:pPr>
         <w:pStyle w:val="NoSpacing"/>
+        <w:rPr>
+          <w:rFonts w:hint="eastAsia"/>
+        </w:rPr>
       </w:pPr>
       <w:r>
         <w:t>The resulting forecast decomposition graph is below. The graph again includes 5 series – one for dependent variable and 4 forecast drivers – but this time around the values corresponding to values under scenarios ‘_</w:t>
@@ -7633,29 +7540,41 @@
     <w:p>
       <w:pPr>
         <w:ind w:left="709"/>
+        <w:rPr>
+          <w:rFonts w:hint="eastAsia"/>
+        </w:rPr>
       </w:pPr>
       <w:r>
         <w:object w:dxaOrig="8761" w:dyaOrig="7155">
-          <v:shape id="_x0000_i1027" type="#_x0000_t75" style="width:438pt;height:357.75pt" o:ole="">
+          <v:shape id="_x0000_i1027" type="#_x0000_t75" style="width:437.85pt;height:357.5pt" o:ole="">
             <v:imagedata r:id="rId12" o:title=""/>
           </v:shape>
-          <o:OLEObject Type="Embed" ProgID="Unknown" ShapeID="_x0000_i1027" DrawAspect="Content" ObjectID="_1677154127" r:id="rId13"/>
+          <o:OLEObject Type="Embed" ProgID="Unknown" ShapeID="_x0000_i1027" DrawAspect="Content" ObjectID="_1678798046" r:id="rId13"/>
         </w:object>
       </w:r>
     </w:p>
     <w:p>
       <w:pPr>
         <w:ind w:left="709"/>
+        <w:rPr>
+          <w:rFonts w:hint="eastAsia"/>
+        </w:rPr>
       </w:pPr>
     </w:p>
     <w:p>
       <w:pPr>
         <w:ind w:left="709"/>
+        <w:rPr>
+          <w:rFonts w:hint="eastAsia"/>
+        </w:rPr>
       </w:pPr>
     </w:p>
     <w:p>
       <w:pPr>
         <w:ind w:left="709"/>
+        <w:rPr>
+          <w:rFonts w:hint="eastAsia"/>
+        </w:rPr>
       </w:pPr>
       <w:r>
         <w:t xml:space="preserve">Finally, if </w:t>
@@ -7727,6 +7646,9 @@
     <w:p>
       <w:pPr>
         <w:pStyle w:val="NoSpacing"/>
+        <w:rPr>
+          <w:rFonts w:hint="eastAsia"/>
+        </w:rPr>
       </w:pPr>
       <w:r>
         <w:t xml:space="preserve">The resulting forecast difference decomposition graph is below. The </w:t>
@@ -7821,24 +7743,33 @@
     <w:p>
       <w:pPr>
         <w:ind w:left="709"/>
+        <w:rPr>
+          <w:rFonts w:hint="eastAsia"/>
+        </w:rPr>
       </w:pPr>
       <w:r>
         <w:object w:dxaOrig="8850" w:dyaOrig="6810">
-          <v:shape id="_x0000_i1028" type="#_x0000_t75" style="width:442.5pt;height:340.5pt" o:ole="">
+          <v:shape id="_x0000_i1028" type="#_x0000_t75" style="width:442.9pt;height:340.75pt" o:ole="">
             <v:imagedata r:id="rId14" o:title=""/>
           </v:shape>
-          <o:OLEObject Type="Embed" ProgID="Unknown" ShapeID="_x0000_i1028" DrawAspect="Content" ObjectID="_1677154128" r:id="rId15"/>
+          <o:OLEObject Type="Embed" ProgID="Unknown" ShapeID="_x0000_i1028" DrawAspect="Content" ObjectID="_1678798047" r:id="rId15"/>
         </w:object>
       </w:r>
     </w:p>
     <w:p>
       <w:pPr>
         <w:ind w:left="709"/>
+        <w:rPr>
+          <w:rFonts w:hint="eastAsia"/>
+        </w:rPr>
       </w:pPr>
     </w:p>
     <w:p>
       <w:pPr>
         <w:pStyle w:val="NoSpacing"/>
+        <w:rPr>
+          <w:rFonts w:hint="eastAsia"/>
+        </w:rPr>
       </w:pPr>
       <w:r>
         <w:t xml:space="preserve">Apart from the forecast decomposition graph the add-in can also store the table that contains list of the included drivers, both in standalone form </w:t>
@@ -7889,12 +7820,6 @@
         <w:gridCol w:w="4275"/>
       </w:tblGrid>
       <w:tr>
-        <w:tblPrEx>
-          <w:tblCellMar>
-            <w:top w:w="0" w:type="dxa"/>
-            <w:bottom w:w="0" w:type="dxa"/>
-          </w:tblCellMar>
-        </w:tblPrEx>
         <w:trPr>
           <w:trHeight w:val="225"/>
         </w:trPr>
@@ -8042,12 +7967,6 @@
         </w:tc>
       </w:tr>
       <w:tr>
-        <w:tblPrEx>
-          <w:tblCellMar>
-            <w:top w:w="0" w:type="dxa"/>
-            <w:bottom w:w="0" w:type="dxa"/>
-          </w:tblCellMar>
-        </w:tblPrEx>
         <w:trPr>
           <w:trHeight w:val="225"/>
         </w:trPr>
@@ -8200,12 +8119,6 @@
         </w:tc>
       </w:tr>
       <w:tr>
-        <w:tblPrEx>
-          <w:tblCellMar>
-            <w:top w:w="0" w:type="dxa"/>
-            <w:bottom w:w="0" w:type="dxa"/>
-          </w:tblCellMar>
-        </w:tblPrEx>
         <w:trPr>
           <w:trHeight w:val="225"/>
         </w:trPr>
@@ -8323,12 +8236,6 @@
         </w:tc>
       </w:tr>
       <w:tr>
-        <w:tblPrEx>
-          <w:tblCellMar>
-            <w:top w:w="0" w:type="dxa"/>
-            <w:bottom w:w="0" w:type="dxa"/>
-          </w:tblCellMar>
-        </w:tblPrEx>
         <w:trPr>
           <w:trHeight w:val="225"/>
         </w:trPr>
@@ -8481,12 +8388,6 @@
         </w:tc>
       </w:tr>
       <w:tr>
-        <w:tblPrEx>
-          <w:tblCellMar>
-            <w:top w:w="0" w:type="dxa"/>
-            <w:bottom w:w="0" w:type="dxa"/>
-          </w:tblCellMar>
-        </w:tblPrEx>
         <w:trPr>
           <w:trHeight w:val="225"/>
         </w:trPr>
@@ -8639,12 +8540,6 @@
         </w:tc>
       </w:tr>
       <w:tr>
-        <w:tblPrEx>
-          <w:tblCellMar>
-            <w:top w:w="0" w:type="dxa"/>
-            <w:bottom w:w="0" w:type="dxa"/>
-          </w:tblCellMar>
-        </w:tblPrEx>
         <w:trPr>
           <w:trHeight w:val="225"/>
         </w:trPr>
@@ -8918,8 +8813,6 @@
       <w:r>
         <w:t xml:space="preserve"> program file and subroutines program file. This allows developers to repurpose the subroutine(s) outside of the add-in.   </w:t>
       </w:r>
-      <w:bookmarkStart w:id="0" w:name="_GoBack"/>
-      <w:bookmarkEnd w:id="0"/>
     </w:p>
     <w:sectPr>
       <w:pgSz w:w="12240" w:h="15840"/>
@@ -8989,6 +8882,9 @@
     <w:p>
       <w:pPr>
         <w:pStyle w:val="FootnoteText"/>
+        <w:rPr>
+          <w:rFonts w:hint="eastAsia"/>
+        </w:rPr>
       </w:pPr>
       <w:r>
         <w:rPr>
@@ -9015,6 +8911,9 @@
     <w:p>
       <w:pPr>
         <w:pStyle w:val="FootnoteText"/>
+        <w:rPr>
+          <w:rFonts w:hint="eastAsia"/>
+        </w:rPr>
       </w:pPr>
       <w:r>
         <w:rPr>

</xml_diff>